<commit_message>
[ADD] lecture 5 of Sha course added.
</commit_message>
<xml_diff>
--- a/probabilities and statistics/notes/MIT_lecture.docx
+++ b/probabilities and statistics/notes/MIT_lecture.docx
@@ -28,7 +28,132 @@
       <w:pPr>
         <w:bidi/>
         <w:rPr>
-          <w:rFonts w:cs="B Lotus" w:hint="cs"/>
+          <w:rFonts w:cs="B Lotus"/>
+          <w:sz w:val="32"/>
+          <w:szCs w:val="32"/>
+          <w:lang w:bidi="fa-IR"/>
+        </w:rPr>
+      </w:pPr>
+      <w:r>
+        <w:rPr>
+          <w:noProof/>
+        </w:rPr>
+        <w:drawing>
+          <wp:inline distT="0" distB="0" distL="0" distR="0" wp14:anchorId="596DCB9E" wp14:editId="5B14D30C">
+            <wp:extent cx="6675120" cy="5326380"/>
+            <wp:effectExtent l="0" t="0" r="0" b="7620"/>
+            <wp:docPr id="1785629302" name="Picture 1"/>
+            <wp:cNvGraphicFramePr>
+              <a:graphicFrameLocks xmlns:a="http://schemas.openxmlformats.org/drawingml/2006/main" noChangeAspect="1"/>
+            </wp:cNvGraphicFramePr>
+            <a:graphic xmlns:a="http://schemas.openxmlformats.org/drawingml/2006/main">
+              <a:graphicData uri="http://schemas.openxmlformats.org/drawingml/2006/picture">
+                <pic:pic xmlns:pic="http://schemas.openxmlformats.org/drawingml/2006/picture">
+                  <pic:nvPicPr>
+                    <pic:cNvPr id="1785629302" name=""/>
+                    <pic:cNvPicPr/>
+                  </pic:nvPicPr>
+                  <pic:blipFill>
+                    <a:blip r:embed="rId4"/>
+                    <a:stretch>
+                      <a:fillRect/>
+                    </a:stretch>
+                  </pic:blipFill>
+                  <pic:spPr>
+                    <a:xfrm>
+                      <a:off x="0" y="0"/>
+                      <a:ext cx="6675120" cy="5326380"/>
+                    </a:xfrm>
+                    <a:prstGeom prst="rect">
+                      <a:avLst/>
+                    </a:prstGeom>
+                  </pic:spPr>
+                </pic:pic>
+              </a:graphicData>
+            </a:graphic>
+          </wp:inline>
+        </w:drawing>
+      </w:r>
+    </w:p>
+    <w:p>
+      <w:pPr>
+        <w:bidi/>
+        <w:rPr>
+          <w:rFonts w:cs="B Lotus"/>
+          <w:sz w:val="32"/>
+          <w:szCs w:val="32"/>
+          <w:lang w:bidi="fa-IR"/>
+        </w:rPr>
+      </w:pPr>
+      <w:r>
+        <w:rPr>
+          <w:noProof/>
+        </w:rPr>
+        <w:lastRenderedPageBreak/>
+        <w:drawing>
+          <wp:inline distT="0" distB="0" distL="0" distR="0" wp14:anchorId="761FF4A7" wp14:editId="1CB81ECC">
+            <wp:extent cx="6675120" cy="5351145"/>
+            <wp:effectExtent l="0" t="0" r="0" b="1905"/>
+            <wp:docPr id="19167868" name="Picture 1"/>
+            <wp:cNvGraphicFramePr>
+              <a:graphicFrameLocks xmlns:a="http://schemas.openxmlformats.org/drawingml/2006/main" noChangeAspect="1"/>
+            </wp:cNvGraphicFramePr>
+            <a:graphic xmlns:a="http://schemas.openxmlformats.org/drawingml/2006/main">
+              <a:graphicData uri="http://schemas.openxmlformats.org/drawingml/2006/picture">
+                <pic:pic xmlns:pic="http://schemas.openxmlformats.org/drawingml/2006/picture">
+                  <pic:nvPicPr>
+                    <pic:cNvPr id="19167868" name=""/>
+                    <pic:cNvPicPr/>
+                  </pic:nvPicPr>
+                  <pic:blipFill>
+                    <a:blip r:embed="rId5"/>
+                    <a:stretch>
+                      <a:fillRect/>
+                    </a:stretch>
+                  </pic:blipFill>
+                  <pic:spPr>
+                    <a:xfrm>
+                      <a:off x="0" y="0"/>
+                      <a:ext cx="6675120" cy="5351145"/>
+                    </a:xfrm>
+                    <a:prstGeom prst="rect">
+                      <a:avLst/>
+                    </a:prstGeom>
+                  </pic:spPr>
+                </pic:pic>
+              </a:graphicData>
+            </a:graphic>
+          </wp:inline>
+        </w:drawing>
+      </w:r>
+    </w:p>
+    <w:p>
+      <w:pPr>
+        <w:bidi/>
+        <w:rPr>
+          <w:rFonts w:cs="B Lotus"/>
+          <w:sz w:val="32"/>
+          <w:szCs w:val="32"/>
+          <w:lang w:bidi="fa-IR"/>
+        </w:rPr>
+      </w:pPr>
+    </w:p>
+    <w:p>
+      <w:pPr>
+        <w:bidi/>
+        <w:rPr>
+          <w:rFonts w:cs="B Lotus"/>
+          <w:sz w:val="32"/>
+          <w:szCs w:val="32"/>
+          <w:lang w:bidi="fa-IR"/>
+        </w:rPr>
+      </w:pPr>
+    </w:p>
+    <w:p>
+      <w:pPr>
+        <w:bidi/>
+        <w:rPr>
+          <w:rFonts w:cs="B Lotus"/>
           <w:sz w:val="32"/>
           <w:szCs w:val="32"/>
           <w:rtl/>

</xml_diff>